<commit_message>
user docu finished qa plan finished
</commit_message>
<xml_diff>
--- a/doc/projectFiles/QAPlan.docx
+++ b/doc/projectFiles/QAPlan.docx
@@ -62,7 +62,7 @@
           <w:r>
             <w:fldChar w:fldCharType="separate"/>
           </w:r>
-          <w:hyperlink w:anchor="_Toc390687330" w:history="1">
+          <w:hyperlink w:anchor="_Toc390695319" w:history="1">
             <w:r>
               <w:rPr>
                 <w:rStyle w:val="Hyperlink"/>
@@ -90,7 +90,7 @@
                 <w:noProof/>
                 <w:webHidden/>
               </w:rPr>
-              <w:instrText xml:space="preserve"> PAGEREF _Toc390687330 \h </w:instrText>
+              <w:instrText xml:space="preserve"> PAGEREF _Toc390695319 \h </w:instrText>
             </w:r>
             <w:r>
               <w:rPr>
@@ -132,7 +132,7 @@
               <w:lang w:bidi="ar-SA"/>
             </w:rPr>
           </w:pPr>
-          <w:hyperlink w:anchor="_Toc390687331" w:history="1">
+          <w:hyperlink w:anchor="_Toc390695320" w:history="1">
             <w:r>
               <w:rPr>
                 <w:rStyle w:val="Hyperlink"/>
@@ -160,7 +160,7 @@
                 <w:noProof/>
                 <w:webHidden/>
               </w:rPr>
-              <w:instrText xml:space="preserve"> PAGEREF _Toc390687331 \h </w:instrText>
+              <w:instrText xml:space="preserve"> PAGEREF _Toc390695320 \h </w:instrText>
             </w:r>
             <w:r>
               <w:rPr>
@@ -202,7 +202,7 @@
               <w:lang w:bidi="ar-SA"/>
             </w:rPr>
           </w:pPr>
-          <w:hyperlink w:anchor="_Toc390687332" w:history="1">
+          <w:hyperlink w:anchor="_Toc390695321" w:history="1">
             <w:r>
               <w:rPr>
                 <w:rStyle w:val="Hyperlink"/>
@@ -230,7 +230,7 @@
                 <w:noProof/>
                 <w:webHidden/>
               </w:rPr>
-              <w:instrText xml:space="preserve"> PAGEREF _Toc390687332 \h </w:instrText>
+              <w:instrText xml:space="preserve"> PAGEREF _Toc390695321 \h </w:instrText>
             </w:r>
             <w:r>
               <w:rPr>
@@ -272,7 +272,7 @@
               <w:lang w:bidi="ar-SA"/>
             </w:rPr>
           </w:pPr>
-          <w:hyperlink w:anchor="_Toc390687333" w:history="1">
+          <w:hyperlink w:anchor="_Toc390695322" w:history="1">
             <w:r>
               <w:rPr>
                 <w:rStyle w:val="Hyperlink"/>
@@ -300,7 +300,7 @@
                 <w:noProof/>
                 <w:webHidden/>
               </w:rPr>
-              <w:instrText xml:space="preserve"> PAGEREF _Toc390687333 \h </w:instrText>
+              <w:instrText xml:space="preserve"> PAGEREF _Toc390695322 \h </w:instrText>
             </w:r>
             <w:r>
               <w:rPr>
@@ -342,7 +342,7 @@
               <w:lang w:bidi="ar-SA"/>
             </w:rPr>
           </w:pPr>
-          <w:hyperlink w:anchor="_Toc390687334" w:history="1">
+          <w:hyperlink w:anchor="_Toc390695323" w:history="1">
             <w:r>
               <w:rPr>
                 <w:rStyle w:val="Hyperlink"/>
@@ -370,7 +370,7 @@
                 <w:noProof/>
                 <w:webHidden/>
               </w:rPr>
-              <w:instrText xml:space="preserve"> PAGEREF _Toc390687334 \h </w:instrText>
+              <w:instrText xml:space="preserve"> PAGEREF _Toc390695323 \h </w:instrText>
             </w:r>
             <w:r>
               <w:rPr>
@@ -412,7 +412,7 @@
               <w:lang w:bidi="ar-SA"/>
             </w:rPr>
           </w:pPr>
-          <w:hyperlink w:anchor="_Toc390687335" w:history="1">
+          <w:hyperlink w:anchor="_Toc390695324" w:history="1">
             <w:r>
               <w:rPr>
                 <w:rStyle w:val="Hyperlink"/>
@@ -440,7 +440,7 @@
                 <w:noProof/>
                 <w:webHidden/>
               </w:rPr>
-              <w:instrText xml:space="preserve"> PAGEREF _Toc390687335 \h </w:instrText>
+              <w:instrText xml:space="preserve"> PAGEREF _Toc390695324 \h </w:instrText>
             </w:r>
             <w:r>
               <w:rPr>
@@ -482,7 +482,7 @@
               <w:lang w:bidi="ar-SA"/>
             </w:rPr>
           </w:pPr>
-          <w:hyperlink w:anchor="_Toc390687336" w:history="1">
+          <w:hyperlink w:anchor="_Toc390695325" w:history="1">
             <w:r>
               <w:rPr>
                 <w:rStyle w:val="Hyperlink"/>
@@ -510,7 +510,7 @@
                 <w:noProof/>
                 <w:webHidden/>
               </w:rPr>
-              <w:instrText xml:space="preserve"> PAGEREF _Toc390687336 \h </w:instrText>
+              <w:instrText xml:space="preserve"> PAGEREF _Toc390695325 \h </w:instrText>
             </w:r>
             <w:r>
               <w:rPr>
@@ -552,7 +552,7 @@
               <w:lang w:bidi="ar-SA"/>
             </w:rPr>
           </w:pPr>
-          <w:hyperlink w:anchor="_Toc390687337" w:history="1">
+          <w:hyperlink w:anchor="_Toc390695326" w:history="1">
             <w:r>
               <w:rPr>
                 <w:rStyle w:val="Hyperlink"/>
@@ -580,7 +580,7 @@
                 <w:noProof/>
                 <w:webHidden/>
               </w:rPr>
-              <w:instrText xml:space="preserve"> PAGEREF _Toc390687337 \h </w:instrText>
+              <w:instrText xml:space="preserve"> PAGEREF _Toc390695326 \h </w:instrText>
             </w:r>
             <w:r>
               <w:rPr>
@@ -622,7 +622,7 @@
               <w:lang w:bidi="ar-SA"/>
             </w:rPr>
           </w:pPr>
-          <w:hyperlink w:anchor="_Toc390687338" w:history="1">
+          <w:hyperlink w:anchor="_Toc390695327" w:history="1">
             <w:r>
               <w:rPr>
                 <w:rStyle w:val="Hyperlink"/>
@@ -650,7 +650,7 @@
                 <w:noProof/>
                 <w:webHidden/>
               </w:rPr>
-              <w:instrText xml:space="preserve"> PAGEREF _Toc390687338 \h </w:instrText>
+              <w:instrText xml:space="preserve"> PAGEREF _Toc390695327 \h </w:instrText>
             </w:r>
             <w:r>
               <w:rPr>
@@ -692,7 +692,7 @@
               <w:lang w:bidi="ar-SA"/>
             </w:rPr>
           </w:pPr>
-          <w:hyperlink w:anchor="_Toc390687339" w:history="1">
+          <w:hyperlink w:anchor="_Toc390695328" w:history="1">
             <w:r>
               <w:rPr>
                 <w:rStyle w:val="Hyperlink"/>
@@ -720,7 +720,7 @@
                 <w:noProof/>
                 <w:webHidden/>
               </w:rPr>
-              <w:instrText xml:space="preserve"> PAGEREF _Toc390687339 \h </w:instrText>
+              <w:instrText xml:space="preserve"> PAGEREF _Toc390695328 \h </w:instrText>
             </w:r>
             <w:r>
               <w:rPr>
@@ -762,7 +762,7 @@
               <w:lang w:bidi="ar-SA"/>
             </w:rPr>
           </w:pPr>
-          <w:hyperlink w:anchor="_Toc390687340" w:history="1">
+          <w:hyperlink w:anchor="_Toc390695329" w:history="1">
             <w:r>
               <w:rPr>
                 <w:rStyle w:val="Hyperlink"/>
@@ -790,7 +790,7 @@
                 <w:noProof/>
                 <w:webHidden/>
               </w:rPr>
-              <w:instrText xml:space="preserve"> PAGEREF _Toc390687340 \h </w:instrText>
+              <w:instrText xml:space="preserve"> PAGEREF _Toc390695329 \h </w:instrText>
             </w:r>
             <w:r>
               <w:rPr>
@@ -841,7 +841,7 @@
           <w:lang w:val="en-US"/>
         </w:rPr>
       </w:pPr>
-      <w:bookmarkStart w:id="0" w:name="_Toc390687330"/>
+      <w:bookmarkStart w:id="0" w:name="_Toc390695319"/>
       <w:r>
         <w:rPr>
           <w:lang w:val="en-US"/>
@@ -1040,7 +1040,7 @@
           <w:lang w:val="en-US"/>
         </w:rPr>
       </w:pPr>
-      <w:bookmarkStart w:id="1" w:name="_Toc390687331"/>
+      <w:bookmarkStart w:id="1" w:name="_Toc390695320"/>
       <w:r>
         <w:rPr>
           <w:lang w:val="en-US"/>
@@ -1113,7 +1113,7 @@
           <w:lang w:val="en-US"/>
         </w:rPr>
       </w:pPr>
-      <w:bookmarkStart w:id="2" w:name="_Toc390687332"/>
+      <w:bookmarkStart w:id="2" w:name="_Toc390695321"/>
       <w:r>
         <w:rPr>
           <w:lang w:val="en-US"/>
@@ -1205,7 +1205,7 @@
           <w:lang w:val="en-US"/>
         </w:rPr>
       </w:pPr>
-      <w:bookmarkStart w:id="3" w:name="_Toc390687333"/>
+      <w:bookmarkStart w:id="3" w:name="_Toc390695322"/>
       <w:r>
         <w:rPr>
           <w:lang w:val="en-US"/>
@@ -1359,7 +1359,7 @@
           <w:lang w:val="en-US"/>
         </w:rPr>
       </w:pPr>
-      <w:bookmarkStart w:id="4" w:name="_Toc390687334"/>
+      <w:bookmarkStart w:id="4" w:name="_Toc390695323"/>
       <w:r>
         <w:rPr>
           <w:lang w:val="en-US"/>
@@ -1524,7 +1524,7 @@
           <w:lang w:val="en-US"/>
         </w:rPr>
       </w:pPr>
-      <w:bookmarkStart w:id="5" w:name="_Toc390687335"/>
+      <w:bookmarkStart w:id="5" w:name="_Toc390695324"/>
       <w:r>
         <w:rPr>
           <w:lang w:val="en-US"/>
@@ -1609,7 +1609,7 @@
           <w:lang w:val="en-US"/>
         </w:rPr>
       </w:pPr>
-      <w:bookmarkStart w:id="6" w:name="_Toc390687336"/>
+      <w:bookmarkStart w:id="6" w:name="_Toc390695325"/>
       <w:r>
         <w:rPr>
           <w:lang w:val="en-US"/>
@@ -1731,7 +1731,7 @@
           <w:lang w:val="en-US"/>
         </w:rPr>
       </w:pPr>
-      <w:bookmarkStart w:id="7" w:name="_Toc390687337"/>
+      <w:bookmarkStart w:id="7" w:name="_Toc390695326"/>
       <w:r>
         <w:rPr>
           <w:lang w:val="en-US"/>
@@ -1778,12 +1778,18 @@
           <w:lang w:val="en-US"/>
         </w:rPr>
       </w:pPr>
-      <w:bookmarkStart w:id="8" w:name="_Toc390687338"/>
+      <w:bookmarkStart w:id="8" w:name="_Toc390695327"/>
       <w:r>
         <w:rPr>
           <w:lang w:val="en-US"/>
         </w:rPr>
         <w:lastRenderedPageBreak/>
+        <w:t xml:space="preserve">Manual </w:t>
+      </w:r>
+      <w:r>
+        <w:rPr>
+          <w:lang w:val="en-US"/>
+        </w:rPr>
         <w:t>Test Results</w:t>
       </w:r>
       <w:bookmarkEnd w:id="8"/>
@@ -1851,25 +1857,145 @@
     </w:p>
     <w:p>
       <w:pPr>
-        <w:rPr>
-          <w:lang w:val="en-US"/>
-        </w:rPr>
-      </w:pPr>
-      <w:r>
-        <w:rPr>
-          <w:lang w:val="en-US"/>
-        </w:rPr>
-        <w:t>*also enhance analysis and export test cases*</w:t>
-      </w:r>
-    </w:p>
-    <w:p>
-      <w:pPr>
         <w:pStyle w:val="Heading1"/>
         <w:rPr>
           <w:lang w:val="en-US"/>
         </w:rPr>
       </w:pPr>
-      <w:bookmarkStart w:id="9" w:name="_Toc390687339"/>
+      <w:r>
+        <w:rPr>
+          <w:lang w:val="en-US"/>
+        </w:rPr>
+        <w:t>Automated Test Cases</w:t>
+      </w:r>
+    </w:p>
+    <w:p>
+      <w:pPr>
+        <w:rPr>
+          <w:lang w:val="en-US"/>
+        </w:rPr>
+      </w:pPr>
+      <w:r>
+        <w:rPr>
+          <w:lang w:val="en-US"/>
+        </w:rPr>
+        <w:t xml:space="preserve">For automatic testing of the application, different </w:t>
+      </w:r>
+      <w:r>
+        <w:rPr>
+          <w:lang w:val="en-US"/>
+        </w:rPr>
+        <w:t>approaches were investigated.</w:t>
+      </w:r>
+      <w:r>
+        <w:rPr>
+          <w:lang w:val="en-US"/>
+        </w:rPr>
+        <w:t xml:space="preserve"> </w:t>
+      </w:r>
+      <w:r>
+        <w:rPr>
+          <w:lang w:val="en-US"/>
+        </w:rPr>
+        <w:t xml:space="preserve">Regarding the execution of automatic regression results on the user interface, the </w:t>
+      </w:r>
+      <w:r>
+        <w:rPr>
+          <w:lang w:val="en-US"/>
+        </w:rPr>
+        <w:t xml:space="preserve">free web tool Selenium was examined. It was shown that the </w:t>
+      </w:r>
+      <w:r>
+        <w:rPr>
+          <w:lang w:val="en-US"/>
+        </w:rPr>
+        <w:t>architecture of the application</w:t>
+      </w:r>
+      <w:r>
+        <w:rPr>
+          <w:lang w:val="en-US"/>
+        </w:rPr>
+        <w:t xml:space="preserve"> in some cases hindered </w:t>
+      </w:r>
+      <w:r>
+        <w:rPr>
+          <w:lang w:val="en-US"/>
+        </w:rPr>
+        <w:t xml:space="preserve">the </w:t>
+      </w:r>
+      <w:r>
+        <w:rPr>
+          <w:lang w:val="en-US"/>
+        </w:rPr>
+        <w:t xml:space="preserve">automatic test case execution of Selenium, therefore the </w:t>
+      </w:r>
+      <w:r>
+        <w:rPr>
+          <w:lang w:val="en-US"/>
+        </w:rPr>
+        <w:t>tool was dropped</w:t>
+      </w:r>
+      <w:r>
+        <w:rPr>
+          <w:lang w:val="en-US"/>
+        </w:rPr>
+        <w:t>.</w:t>
+      </w:r>
+      <w:r>
+        <w:rPr>
+          <w:lang w:val="en-US"/>
+        </w:rPr>
+        <w:t xml:space="preserve"> </w:t>
+      </w:r>
+      <w:r>
+        <w:rPr>
+          <w:lang w:val="en-US"/>
+        </w:rPr>
+        <w:t xml:space="preserve">At unit test level, the respective frameworks of </w:t>
+      </w:r>
+      <w:proofErr w:type="spellStart"/>
+      <w:r>
+        <w:rPr>
+          <w:lang w:val="en-US"/>
+        </w:rPr>
+        <w:t>PHPUnit</w:t>
+      </w:r>
+      <w:proofErr w:type="spellEnd"/>
+      <w:r>
+        <w:rPr>
+          <w:lang w:val="en-US"/>
+        </w:rPr>
+        <w:t xml:space="preserve"> and </w:t>
+      </w:r>
+      <w:proofErr w:type="spellStart"/>
+      <w:r>
+        <w:rPr>
+          <w:lang w:val="en-US"/>
+        </w:rPr>
+        <w:t>JUnit</w:t>
+      </w:r>
+      <w:proofErr w:type="spellEnd"/>
+      <w:r>
+        <w:rPr>
+          <w:lang w:val="en-US"/>
+        </w:rPr>
+        <w:t xml:space="preserve"> were used to develop automatic </w:t>
+      </w:r>
+      <w:r>
+        <w:rPr>
+          <w:lang w:val="en-US"/>
+        </w:rPr>
+        <w:t>unit tests.</w:t>
+      </w:r>
+    </w:p>
+    <w:p>
+      <w:pPr>
+        <w:pStyle w:val="Heading1"/>
+        <w:rPr>
+          <w:lang w:val="en-US"/>
+        </w:rPr>
+      </w:pPr>
+      <w:bookmarkStart w:id="9" w:name="_Toc390695328"/>
       <w:r>
         <w:rPr>
           <w:lang w:val="en-US"/>
@@ -2134,7 +2260,7 @@
           <w:lang w:val="en-US"/>
         </w:rPr>
       </w:pPr>
-      <w:bookmarkStart w:id="10" w:name="_Toc390687340"/>
+      <w:bookmarkStart w:id="10" w:name="_Toc390695329"/>
       <w:r>
         <w:rPr>
           <w:lang w:val="en-US"/>
@@ -2153,8 +2279,1086 @@
         <w:rPr>
           <w:lang w:val="en-US"/>
         </w:rPr>
-        <w:t>*sonar analysis metrics*</w:t>
-      </w:r>
+        <w:t xml:space="preserve">To keep track of the development process with more formal measures, the </w:t>
+      </w:r>
+      <w:proofErr w:type="spellStart"/>
+      <w:r>
+        <w:rPr>
+          <w:lang w:val="en-US"/>
+        </w:rPr>
+        <w:t>SonarQube</w:t>
+      </w:r>
+      <w:proofErr w:type="spellEnd"/>
+      <w:r>
+        <w:rPr>
+          <w:lang w:val="en-US"/>
+        </w:rPr>
+        <w:t xml:space="preserve"> </w:t>
+      </w:r>
+      <w:r>
+        <w:rPr>
+          <w:lang w:val="en-US"/>
+        </w:rPr>
+        <w:t xml:space="preserve">metrics </w:t>
+      </w:r>
+      <w:r>
+        <w:rPr>
+          <w:lang w:val="en-US"/>
+        </w:rPr>
+        <w:t>server was used</w:t>
+      </w:r>
+      <w:r>
+        <w:rPr>
+          <w:lang w:val="en-US"/>
+        </w:rPr>
+        <w:t>.</w:t>
+      </w:r>
+      <w:r>
+        <w:rPr>
+          <w:lang w:val="en-US"/>
+        </w:rPr>
+        <w:t xml:space="preserve"> </w:t>
+      </w:r>
+      <w:r>
+        <w:rPr>
+          <w:lang w:val="en-US"/>
+        </w:rPr>
+        <w:t>This tool was chosen because it supports Java as well as JavaScript and PHP</w:t>
+      </w:r>
+      <w:r>
+        <w:rPr>
+          <w:lang w:val="en-US"/>
+        </w:rPr>
+        <w:t xml:space="preserve"> and can therefore be applied to all parts of the </w:t>
+      </w:r>
+      <w:r>
+        <w:rPr>
+          <w:lang w:val="en-US"/>
+        </w:rPr>
+        <w:t xml:space="preserve">developed </w:t>
+      </w:r>
+      <w:r>
+        <w:rPr>
+          <w:lang w:val="en-US"/>
+        </w:rPr>
+        <w:t>application.</w:t>
+      </w:r>
+      <w:r>
+        <w:rPr>
+          <w:lang w:val="en-US"/>
+        </w:rPr>
+        <w:t xml:space="preserve"> </w:t>
+      </w:r>
+      <w:r>
+        <w:rPr>
+          <w:lang w:val="en-US"/>
+        </w:rPr>
+        <w:t xml:space="preserve">Some </w:t>
+      </w:r>
+      <w:r>
+        <w:rPr>
+          <w:lang w:val="en-US"/>
+        </w:rPr>
+        <w:t xml:space="preserve">important </w:t>
+      </w:r>
+      <w:r>
+        <w:rPr>
+          <w:lang w:val="en-US"/>
+        </w:rPr>
+        <w:t xml:space="preserve">key </w:t>
+      </w:r>
+      <w:r>
+        <w:rPr>
+          <w:lang w:val="en-US"/>
+        </w:rPr>
+        <w:t xml:space="preserve">parameters </w:t>
+      </w:r>
+      <w:r>
+        <w:rPr>
+          <w:lang w:val="en-US"/>
+        </w:rPr>
+        <w:t>along with the</w:t>
+      </w:r>
+      <w:r>
+        <w:rPr>
+          <w:lang w:val="en-US"/>
+        </w:rPr>
+        <w:t xml:space="preserve"> </w:t>
+      </w:r>
+      <w:r>
+        <w:rPr>
+          <w:lang w:val="en-US"/>
+        </w:rPr>
+        <w:t xml:space="preserve">analysis </w:t>
+      </w:r>
+      <w:r>
+        <w:rPr>
+          <w:lang w:val="en-US"/>
+        </w:rPr>
+        <w:t>result</w:t>
+      </w:r>
+      <w:r>
+        <w:rPr>
+          <w:lang w:val="en-US"/>
+        </w:rPr>
+        <w:t>s</w:t>
+      </w:r>
+      <w:r>
+        <w:rPr>
+          <w:lang w:val="en-US"/>
+        </w:rPr>
+        <w:t xml:space="preserve"> are summarized as following.</w:t>
+      </w:r>
+    </w:p>
+    <w:p>
+      <w:pPr>
+        <w:rPr>
+          <w:lang w:val="en-US"/>
+        </w:rPr>
+      </w:pPr>
+    </w:p>
+    <w:tbl>
+      <w:tblPr>
+        <w:tblStyle w:val="LightShading"/>
+        <w:tblpPr w:leftFromText="141" w:rightFromText="141" w:vertAnchor="text" w:horzAnchor="margin" w:tblpY="159"/>
+        <w:tblW w:w="0" w:type="auto"/>
+        <w:tblLook w:val="04A0"/>
+      </w:tblPr>
+      <w:tblGrid>
+        <w:gridCol w:w="2943"/>
+        <w:gridCol w:w="2127"/>
+        <w:gridCol w:w="1839"/>
+        <w:gridCol w:w="2303"/>
+      </w:tblGrid>
+      <w:tr>
+        <w:trPr>
+          <w:cnfStyle w:val="100000000000"/>
+        </w:trPr>
+        <w:tc>
+          <w:tcPr>
+            <w:cnfStyle w:val="001000000000"/>
+            <w:tcW w:w="2943" w:type="dxa"/>
+          </w:tcPr>
+          <w:p>
+            <w:pPr>
+              <w:rPr>
+                <w:lang w:val="en-US"/>
+              </w:rPr>
+            </w:pPr>
+            <w:r>
+              <w:rPr>
+                <w:lang w:val="en-US"/>
+              </w:rPr>
+              <w:lastRenderedPageBreak/>
+              <w:t>Metric</w:t>
+            </w:r>
+          </w:p>
+        </w:tc>
+        <w:tc>
+          <w:tcPr>
+            <w:tcW w:w="2127" w:type="dxa"/>
+          </w:tcPr>
+          <w:p>
+            <w:pPr>
+              <w:cnfStyle w:val="100000000000"/>
+              <w:rPr>
+                <w:lang w:val="en-US"/>
+              </w:rPr>
+            </w:pPr>
+            <w:proofErr w:type="spellStart"/>
+            <w:r>
+              <w:rPr>
+                <w:lang w:val="en-US"/>
+              </w:rPr>
+              <w:t>Javascript</w:t>
+            </w:r>
+            <w:proofErr w:type="spellEnd"/>
+          </w:p>
+        </w:tc>
+        <w:tc>
+          <w:tcPr>
+            <w:tcW w:w="1839" w:type="dxa"/>
+          </w:tcPr>
+          <w:p>
+            <w:pPr>
+              <w:cnfStyle w:val="100000000000"/>
+              <w:rPr>
+                <w:lang w:val="en-US"/>
+              </w:rPr>
+            </w:pPr>
+            <w:r>
+              <w:rPr>
+                <w:lang w:val="en-US"/>
+              </w:rPr>
+              <w:t>PHP</w:t>
+            </w:r>
+          </w:p>
+        </w:tc>
+        <w:tc>
+          <w:tcPr>
+            <w:tcW w:w="2303" w:type="dxa"/>
+          </w:tcPr>
+          <w:p>
+            <w:pPr>
+              <w:cnfStyle w:val="100000000000"/>
+              <w:rPr>
+                <w:lang w:val="en-US"/>
+              </w:rPr>
+            </w:pPr>
+            <w:r>
+              <w:rPr>
+                <w:lang w:val="en-US"/>
+              </w:rPr>
+              <w:t>Java</w:t>
+            </w:r>
+          </w:p>
+        </w:tc>
+      </w:tr>
+      <w:tr>
+        <w:trPr>
+          <w:cnfStyle w:val="000000100000"/>
+        </w:trPr>
+        <w:tc>
+          <w:tcPr>
+            <w:cnfStyle w:val="001000000000"/>
+            <w:tcW w:w="2943" w:type="dxa"/>
+          </w:tcPr>
+          <w:p>
+            <w:pPr>
+              <w:rPr>
+                <w:lang w:val="en-US"/>
+              </w:rPr>
+            </w:pPr>
+            <w:r>
+              <w:rPr>
+                <w:lang w:val="en-US"/>
+              </w:rPr>
+              <w:t>Lines</w:t>
+            </w:r>
+          </w:p>
+        </w:tc>
+        <w:tc>
+          <w:tcPr>
+            <w:tcW w:w="2127" w:type="dxa"/>
+          </w:tcPr>
+          <w:p>
+            <w:pPr>
+              <w:cnfStyle w:val="000000100000"/>
+              <w:rPr>
+                <w:lang w:val="en-US"/>
+              </w:rPr>
+            </w:pPr>
+            <w:r>
+              <w:rPr>
+                <w:lang w:val="en-US"/>
+              </w:rPr>
+              <w:t>745</w:t>
+            </w:r>
+          </w:p>
+        </w:tc>
+        <w:tc>
+          <w:tcPr>
+            <w:tcW w:w="1839" w:type="dxa"/>
+          </w:tcPr>
+          <w:p>
+            <w:pPr>
+              <w:cnfStyle w:val="000000100000"/>
+              <w:rPr>
+                <w:lang w:val="en-US"/>
+              </w:rPr>
+            </w:pPr>
+            <w:r>
+              <w:rPr>
+                <w:lang w:val="en-US"/>
+              </w:rPr>
+              <w:t>5022</w:t>
+            </w:r>
+          </w:p>
+        </w:tc>
+        <w:tc>
+          <w:tcPr>
+            <w:tcW w:w="2303" w:type="dxa"/>
+          </w:tcPr>
+          <w:p>
+            <w:pPr>
+              <w:cnfStyle w:val="000000100000"/>
+              <w:rPr>
+                <w:lang w:val="en-US"/>
+              </w:rPr>
+            </w:pPr>
+            <w:r>
+              <w:rPr>
+                <w:lang w:val="en-US"/>
+              </w:rPr>
+              <w:t>1131</w:t>
+            </w:r>
+          </w:p>
+        </w:tc>
+      </w:tr>
+      <w:tr>
+        <w:tc>
+          <w:tcPr>
+            <w:cnfStyle w:val="001000000000"/>
+            <w:tcW w:w="2943" w:type="dxa"/>
+          </w:tcPr>
+          <w:p>
+            <w:pPr>
+              <w:rPr>
+                <w:lang w:val="en-US"/>
+              </w:rPr>
+            </w:pPr>
+            <w:r>
+              <w:rPr>
+                <w:lang w:val="en-US"/>
+              </w:rPr>
+              <w:t>Lines of code</w:t>
+            </w:r>
+          </w:p>
+        </w:tc>
+        <w:tc>
+          <w:tcPr>
+            <w:tcW w:w="2127" w:type="dxa"/>
+          </w:tcPr>
+          <w:p>
+            <w:pPr>
+              <w:cnfStyle w:val="000000000000"/>
+              <w:rPr>
+                <w:lang w:val="en-US"/>
+              </w:rPr>
+            </w:pPr>
+            <w:r>
+              <w:rPr>
+                <w:lang w:val="en-US"/>
+              </w:rPr>
+              <w:t>547</w:t>
+            </w:r>
+          </w:p>
+        </w:tc>
+        <w:tc>
+          <w:tcPr>
+            <w:tcW w:w="1839" w:type="dxa"/>
+          </w:tcPr>
+          <w:p>
+            <w:pPr>
+              <w:cnfStyle w:val="000000000000"/>
+              <w:rPr>
+                <w:lang w:val="en-US"/>
+              </w:rPr>
+            </w:pPr>
+            <w:r>
+              <w:rPr>
+                <w:lang w:val="en-US"/>
+              </w:rPr>
+              <w:t>2304</w:t>
+            </w:r>
+          </w:p>
+        </w:tc>
+        <w:tc>
+          <w:tcPr>
+            <w:tcW w:w="2303" w:type="dxa"/>
+          </w:tcPr>
+          <w:p>
+            <w:pPr>
+              <w:cnfStyle w:val="000000000000"/>
+              <w:rPr>
+                <w:lang w:val="en-US"/>
+              </w:rPr>
+            </w:pPr>
+            <w:r>
+              <w:rPr>
+                <w:lang w:val="en-US"/>
+              </w:rPr>
+              <w:t>832</w:t>
+            </w:r>
+          </w:p>
+        </w:tc>
+      </w:tr>
+      <w:tr>
+        <w:trPr>
+          <w:cnfStyle w:val="000000100000"/>
+        </w:trPr>
+        <w:tc>
+          <w:tcPr>
+            <w:cnfStyle w:val="001000000000"/>
+            <w:tcW w:w="2943" w:type="dxa"/>
+          </w:tcPr>
+          <w:p>
+            <w:pPr>
+              <w:rPr>
+                <w:lang w:val="en-US"/>
+              </w:rPr>
+            </w:pPr>
+            <w:r>
+              <w:rPr>
+                <w:lang w:val="en-US"/>
+              </w:rPr>
+              <w:t>Comments %</w:t>
+            </w:r>
+          </w:p>
+        </w:tc>
+        <w:tc>
+          <w:tcPr>
+            <w:tcW w:w="2127" w:type="dxa"/>
+          </w:tcPr>
+          <w:p>
+            <w:pPr>
+              <w:cnfStyle w:val="000000100000"/>
+              <w:rPr>
+                <w:lang w:val="en-US"/>
+              </w:rPr>
+            </w:pPr>
+            <w:r>
+              <w:rPr>
+                <w:lang w:val="en-US"/>
+              </w:rPr>
+              <w:t>11,1%</w:t>
+            </w:r>
+          </w:p>
+        </w:tc>
+        <w:tc>
+          <w:tcPr>
+            <w:tcW w:w="1839" w:type="dxa"/>
+          </w:tcPr>
+          <w:p>
+            <w:pPr>
+              <w:cnfStyle w:val="000000100000"/>
+              <w:rPr>
+                <w:lang w:val="en-US"/>
+              </w:rPr>
+            </w:pPr>
+            <w:r>
+              <w:rPr>
+                <w:lang w:val="en-US"/>
+              </w:rPr>
+              <w:t>18,5%</w:t>
+            </w:r>
+          </w:p>
+        </w:tc>
+        <w:tc>
+          <w:tcPr>
+            <w:tcW w:w="2303" w:type="dxa"/>
+          </w:tcPr>
+          <w:p>
+            <w:pPr>
+              <w:cnfStyle w:val="000000100000"/>
+              <w:rPr>
+                <w:lang w:val="en-US"/>
+              </w:rPr>
+            </w:pPr>
+            <w:r>
+              <w:rPr>
+                <w:lang w:val="en-US"/>
+              </w:rPr>
+              <w:t>13,8%</w:t>
+            </w:r>
+          </w:p>
+        </w:tc>
+      </w:tr>
+      <w:tr>
+        <w:tc>
+          <w:tcPr>
+            <w:cnfStyle w:val="001000000000"/>
+            <w:tcW w:w="2943" w:type="dxa"/>
+          </w:tcPr>
+          <w:p>
+            <w:pPr>
+              <w:rPr>
+                <w:lang w:val="en-US"/>
+              </w:rPr>
+            </w:pPr>
+            <w:r>
+              <w:rPr>
+                <w:lang w:val="en-US"/>
+              </w:rPr>
+              <w:t>Duplicated lines %</w:t>
+            </w:r>
+          </w:p>
+        </w:tc>
+        <w:tc>
+          <w:tcPr>
+            <w:tcW w:w="2127" w:type="dxa"/>
+          </w:tcPr>
+          <w:p>
+            <w:pPr>
+              <w:cnfStyle w:val="000000000000"/>
+              <w:rPr>
+                <w:lang w:val="en-US"/>
+              </w:rPr>
+            </w:pPr>
+            <w:r>
+              <w:rPr>
+                <w:lang w:val="en-US"/>
+              </w:rPr>
+              <w:t>21,6%</w:t>
+            </w:r>
+          </w:p>
+        </w:tc>
+        <w:tc>
+          <w:tcPr>
+            <w:tcW w:w="1839" w:type="dxa"/>
+          </w:tcPr>
+          <w:p>
+            <w:pPr>
+              <w:cnfStyle w:val="000000000000"/>
+              <w:rPr>
+                <w:lang w:val="en-US"/>
+              </w:rPr>
+            </w:pPr>
+            <w:r>
+              <w:rPr>
+                <w:lang w:val="en-US"/>
+              </w:rPr>
+              <w:t>15,1%</w:t>
+            </w:r>
+          </w:p>
+        </w:tc>
+        <w:tc>
+          <w:tcPr>
+            <w:tcW w:w="2303" w:type="dxa"/>
+          </w:tcPr>
+          <w:p>
+            <w:pPr>
+              <w:cnfStyle w:val="000000000000"/>
+              <w:rPr>
+                <w:lang w:val="en-US"/>
+              </w:rPr>
+            </w:pPr>
+            <w:r>
+              <w:rPr>
+                <w:lang w:val="en-US"/>
+              </w:rPr>
+              <w:t>0,0%</w:t>
+            </w:r>
+          </w:p>
+        </w:tc>
+      </w:tr>
+      <w:tr>
+        <w:trPr>
+          <w:cnfStyle w:val="000000100000"/>
+        </w:trPr>
+        <w:tc>
+          <w:tcPr>
+            <w:cnfStyle w:val="001000000000"/>
+            <w:tcW w:w="2943" w:type="dxa"/>
+          </w:tcPr>
+          <w:p>
+            <w:pPr>
+              <w:rPr>
+                <w:lang w:val="en-US"/>
+              </w:rPr>
+            </w:pPr>
+            <w:r>
+              <w:rPr>
+                <w:lang w:val="en-US"/>
+              </w:rPr>
+              <w:t>Complexity / file</w:t>
+            </w:r>
+          </w:p>
+        </w:tc>
+        <w:tc>
+          <w:tcPr>
+            <w:tcW w:w="2127" w:type="dxa"/>
+          </w:tcPr>
+          <w:p>
+            <w:pPr>
+              <w:cnfStyle w:val="000000100000"/>
+              <w:rPr>
+                <w:lang w:val="en-US"/>
+              </w:rPr>
+            </w:pPr>
+            <w:r>
+              <w:rPr>
+                <w:lang w:val="en-US"/>
+              </w:rPr>
+              <w:t>61,0</w:t>
+            </w:r>
+          </w:p>
+        </w:tc>
+        <w:tc>
+          <w:tcPr>
+            <w:tcW w:w="1839" w:type="dxa"/>
+          </w:tcPr>
+          <w:p>
+            <w:pPr>
+              <w:cnfStyle w:val="000000100000"/>
+              <w:rPr>
+                <w:lang w:val="en-US"/>
+              </w:rPr>
+            </w:pPr>
+            <w:r>
+              <w:rPr>
+                <w:lang w:val="en-US"/>
+              </w:rPr>
+              <w:t>13,0</w:t>
+            </w:r>
+          </w:p>
+        </w:tc>
+        <w:tc>
+          <w:tcPr>
+            <w:tcW w:w="2303" w:type="dxa"/>
+          </w:tcPr>
+          <w:p>
+            <w:pPr>
+              <w:cnfStyle w:val="000000100000"/>
+              <w:rPr>
+                <w:lang w:val="en-US"/>
+              </w:rPr>
+            </w:pPr>
+            <w:r>
+              <w:rPr>
+                <w:lang w:val="en-US"/>
+              </w:rPr>
+              <w:t>10,9</w:t>
+            </w:r>
+          </w:p>
+        </w:tc>
+      </w:tr>
+      <w:tr>
+        <w:tc>
+          <w:tcPr>
+            <w:cnfStyle w:val="001000000000"/>
+            <w:tcW w:w="2943" w:type="dxa"/>
+          </w:tcPr>
+          <w:p>
+            <w:pPr>
+              <w:rPr>
+                <w:lang w:val="en-US"/>
+              </w:rPr>
+            </w:pPr>
+            <w:r>
+              <w:rPr>
+                <w:lang w:val="en-US"/>
+              </w:rPr>
+              <w:t>Public documented API</w:t>
+            </w:r>
+          </w:p>
+        </w:tc>
+        <w:tc>
+          <w:tcPr>
+            <w:tcW w:w="2127" w:type="dxa"/>
+          </w:tcPr>
+          <w:p>
+            <w:pPr>
+              <w:cnfStyle w:val="000000000000"/>
+              <w:rPr>
+                <w:lang w:val="en-US"/>
+              </w:rPr>
+            </w:pPr>
+          </w:p>
+        </w:tc>
+        <w:tc>
+          <w:tcPr>
+            <w:tcW w:w="1839" w:type="dxa"/>
+          </w:tcPr>
+          <w:p>
+            <w:pPr>
+              <w:cnfStyle w:val="000000000000"/>
+              <w:rPr>
+                <w:lang w:val="en-US"/>
+              </w:rPr>
+            </w:pPr>
+          </w:p>
+        </w:tc>
+        <w:tc>
+          <w:tcPr>
+            <w:tcW w:w="2303" w:type="dxa"/>
+          </w:tcPr>
+          <w:p>
+            <w:pPr>
+              <w:cnfStyle w:val="000000000000"/>
+              <w:rPr>
+                <w:lang w:val="en-US"/>
+              </w:rPr>
+            </w:pPr>
+            <w:r>
+              <w:rPr>
+                <w:lang w:val="en-US"/>
+              </w:rPr>
+              <w:t>70,3%</w:t>
+            </w:r>
+          </w:p>
+        </w:tc>
+      </w:tr>
+    </w:tbl>
+    <w:p>
+      <w:pPr>
+        <w:pStyle w:val="Heading2"/>
+        <w:rPr>
+          <w:lang w:val="en-US"/>
+        </w:rPr>
+      </w:pPr>
+      <w:r>
+        <w:rPr>
+          <w:lang w:val="en-US"/>
+        </w:rPr>
+        <w:t xml:space="preserve"> </w:t>
+      </w:r>
+      <w:r>
+        <w:rPr>
+          <w:lang w:val="en-US"/>
+        </w:rPr>
+        <w:t>PHP</w:t>
+      </w:r>
+    </w:p>
+    <w:p>
+      <w:pPr>
+        <w:pStyle w:val="ListParagraph"/>
+        <w:numPr>
+          <w:ilvl w:val="0"/>
+          <w:numId w:val="7"/>
+        </w:numPr>
+        <w:rPr>
+          <w:lang w:val="en-US"/>
+        </w:rPr>
+      </w:pPr>
+      <w:r>
+        <w:rPr>
+          <w:lang w:val="en-US"/>
+        </w:rPr>
+        <w:t>2304</w:t>
+      </w:r>
+      <w:r>
+        <w:rPr>
+          <w:lang w:val="en-US"/>
+        </w:rPr>
+        <w:tab/>
+      </w:r>
+      <w:r>
+        <w:rPr>
+          <w:lang w:val="en-US"/>
+        </w:rPr>
+        <w:t>l</w:t>
+      </w:r>
+      <w:r>
+        <w:rPr>
+          <w:lang w:val="en-US"/>
+        </w:rPr>
+        <w:t xml:space="preserve">ines of </w:t>
+      </w:r>
+      <w:r>
+        <w:rPr>
+          <w:lang w:val="en-US"/>
+        </w:rPr>
+        <w:t>c</w:t>
+      </w:r>
+      <w:r>
+        <w:rPr>
+          <w:lang w:val="en-US"/>
+        </w:rPr>
+        <w:t>ode</w:t>
+      </w:r>
+    </w:p>
+    <w:p>
+      <w:pPr>
+        <w:pStyle w:val="ListParagraph"/>
+        <w:numPr>
+          <w:ilvl w:val="0"/>
+          <w:numId w:val="7"/>
+        </w:numPr>
+        <w:rPr>
+          <w:lang w:val="en-US"/>
+        </w:rPr>
+      </w:pPr>
+      <w:r>
+        <w:rPr>
+          <w:lang w:val="en-US"/>
+        </w:rPr>
+        <w:t>43</w:t>
+      </w:r>
+      <w:r>
+        <w:rPr>
+          <w:lang w:val="en-US"/>
+        </w:rPr>
+        <w:tab/>
+        <w:t>analyzed source files</w:t>
+      </w:r>
+      <w:r>
+        <w:rPr>
+          <w:lang w:val="en-US"/>
+        </w:rPr>
+        <w:t xml:space="preserve">, with an average complexity of </w:t>
+      </w:r>
+      <w:r>
+        <w:rPr>
+          <w:lang w:val="en-US"/>
+        </w:rPr>
+        <w:t>13,0</w:t>
+      </w:r>
+    </w:p>
+    <w:p>
+      <w:pPr>
+        <w:pStyle w:val="ListParagraph"/>
+        <w:numPr>
+          <w:ilvl w:val="0"/>
+          <w:numId w:val="7"/>
+        </w:numPr>
+        <w:rPr>
+          <w:lang w:val="en-US"/>
+        </w:rPr>
+      </w:pPr>
+      <w:r>
+        <w:rPr>
+          <w:lang w:val="en-US"/>
+        </w:rPr>
+        <w:t xml:space="preserve">247 </w:t>
+      </w:r>
+      <w:r>
+        <w:rPr>
+          <w:lang w:val="en-US"/>
+        </w:rPr>
+        <w:tab/>
+        <w:t>functions, with an average complexity of 2</w:t>
+      </w:r>
+      <w:r>
+        <w:rPr>
+          <w:lang w:val="en-US"/>
+        </w:rPr>
+        <w:t>,</w:t>
+      </w:r>
+      <w:r>
+        <w:rPr>
+          <w:lang w:val="en-US"/>
+        </w:rPr>
+        <w:t>1</w:t>
+      </w:r>
+    </w:p>
+    <w:p>
+      <w:pPr>
+        <w:pStyle w:val="Heading2"/>
+        <w:rPr>
+          <w:lang w:val="en-US"/>
+        </w:rPr>
+      </w:pPr>
+      <w:r>
+        <w:rPr>
+          <w:lang w:val="en-US"/>
+        </w:rPr>
+        <w:t>Java</w:t>
+      </w:r>
+      <w:r>
+        <w:rPr>
+          <w:lang w:val="en-US"/>
+        </w:rPr>
+        <w:t>S</w:t>
+      </w:r>
+      <w:r>
+        <w:rPr>
+          <w:lang w:val="en-US"/>
+        </w:rPr>
+        <w:t>cript</w:t>
+      </w:r>
+    </w:p>
+    <w:p>
+      <w:pPr>
+        <w:rPr>
+          <w:lang w:val="en-US"/>
+        </w:rPr>
+      </w:pPr>
+      <w:r>
+        <w:rPr>
+          <w:lang w:val="en-US"/>
+        </w:rPr>
+        <w:t>Some JavaScript files could</w:t>
+      </w:r>
+      <w:r>
+        <w:rPr>
+          <w:lang w:val="en-US"/>
+        </w:rPr>
+        <w:t xml:space="preserve"> not be analyzed with </w:t>
+      </w:r>
+      <w:proofErr w:type="spellStart"/>
+      <w:r>
+        <w:rPr>
+          <w:lang w:val="en-US"/>
+        </w:rPr>
+        <w:t>SonarQube</w:t>
+      </w:r>
+      <w:proofErr w:type="spellEnd"/>
+      <w:r>
+        <w:rPr>
+          <w:lang w:val="en-US"/>
+        </w:rPr>
+        <w:t>.</w:t>
+      </w:r>
+    </w:p>
+    <w:p>
+      <w:pPr>
+        <w:pStyle w:val="ListParagraph"/>
+        <w:numPr>
+          <w:ilvl w:val="0"/>
+          <w:numId w:val="9"/>
+        </w:numPr>
+        <w:rPr>
+          <w:lang w:val="en-US"/>
+        </w:rPr>
+      </w:pPr>
+      <w:r>
+        <w:rPr>
+          <w:lang w:val="en-US"/>
+        </w:rPr>
+        <w:t>574</w:t>
+      </w:r>
+      <w:r>
+        <w:rPr>
+          <w:lang w:val="en-US"/>
+        </w:rPr>
+        <w:tab/>
+        <w:t>lines of code</w:t>
+      </w:r>
+    </w:p>
+    <w:p>
+      <w:pPr>
+        <w:pStyle w:val="ListParagraph"/>
+        <w:numPr>
+          <w:ilvl w:val="0"/>
+          <w:numId w:val="9"/>
+        </w:numPr>
+        <w:rPr>
+          <w:lang w:val="en-US"/>
+        </w:rPr>
+      </w:pPr>
+      <w:r>
+        <w:rPr>
+          <w:lang w:val="en-US"/>
+        </w:rPr>
+        <w:t>2</w:t>
+      </w:r>
+      <w:r>
+        <w:rPr>
+          <w:lang w:val="en-US"/>
+        </w:rPr>
+        <w:tab/>
+        <w:t>analyzed source files, with an average complexity of 61,0</w:t>
+      </w:r>
+    </w:p>
+    <w:p>
+      <w:pPr>
+        <w:pStyle w:val="ListParagraph"/>
+        <w:numPr>
+          <w:ilvl w:val="0"/>
+          <w:numId w:val="9"/>
+        </w:numPr>
+        <w:rPr>
+          <w:lang w:val="en-US"/>
+        </w:rPr>
+      </w:pPr>
+      <w:r>
+        <w:rPr>
+          <w:lang w:val="en-US"/>
+        </w:rPr>
+        <w:t>72</w:t>
+      </w:r>
+      <w:r>
+        <w:rPr>
+          <w:lang w:val="en-US"/>
+        </w:rPr>
+        <w:tab/>
+        <w:t>functions, with an average complexity of 1,7</w:t>
+      </w:r>
+    </w:p>
+    <w:p>
+      <w:pPr>
+        <w:pStyle w:val="Heading2"/>
+        <w:rPr>
+          <w:lang w:val="en-US"/>
+        </w:rPr>
+      </w:pPr>
+      <w:r>
+        <w:rPr>
+          <w:lang w:val="en-US"/>
+        </w:rPr>
+        <w:t>Java</w:t>
+      </w:r>
+    </w:p>
+    <w:p>
+      <w:pPr>
+        <w:pStyle w:val="ListParagraph"/>
+        <w:numPr>
+          <w:ilvl w:val="0"/>
+          <w:numId w:val="8"/>
+        </w:numPr>
+        <w:rPr>
+          <w:lang w:val="en-US"/>
+        </w:rPr>
+      </w:pPr>
+      <w:r>
+        <w:rPr>
+          <w:lang w:val="en-US"/>
+        </w:rPr>
+        <w:t>832</w:t>
+      </w:r>
+      <w:r>
+        <w:rPr>
+          <w:lang w:val="en-US"/>
+        </w:rPr>
+        <w:tab/>
+        <w:t>lines of code</w:t>
+      </w:r>
+    </w:p>
+    <w:p>
+      <w:pPr>
+        <w:pStyle w:val="ListParagraph"/>
+        <w:numPr>
+          <w:ilvl w:val="0"/>
+          <w:numId w:val="8"/>
+        </w:numPr>
+        <w:rPr>
+          <w:lang w:val="en-US"/>
+        </w:rPr>
+      </w:pPr>
+      <w:r>
+        <w:rPr>
+          <w:lang w:val="en-US"/>
+        </w:rPr>
+        <w:t>9</w:t>
+      </w:r>
+      <w:r>
+        <w:rPr>
+          <w:lang w:val="en-US"/>
+        </w:rPr>
+        <w:tab/>
+        <w:t>analyzed source files, with an average complexity of 10,9</w:t>
+      </w:r>
+    </w:p>
+    <w:p>
+      <w:pPr>
+        <w:pStyle w:val="ListParagraph"/>
+        <w:numPr>
+          <w:ilvl w:val="0"/>
+          <w:numId w:val="8"/>
+        </w:numPr>
+        <w:rPr>
+          <w:lang w:val="en-US"/>
+        </w:rPr>
+      </w:pPr>
+      <w:r>
+        <w:rPr>
+          <w:lang w:val="en-US"/>
+        </w:rPr>
+        <w:t>35</w:t>
+      </w:r>
+      <w:r>
+        <w:rPr>
+          <w:lang w:val="en-US"/>
+        </w:rPr>
+        <w:tab/>
+        <w:t>functions, with an average complexity of 2,8</w:t>
+      </w:r>
+    </w:p>
+    <w:p>
+      <w:pPr>
+        <w:pStyle w:val="ListParagraph"/>
+        <w:rPr>
+          <w:lang w:val="en-US"/>
+        </w:rPr>
+      </w:pPr>
+    </w:p>
+    <w:p>
+      <w:pPr>
+        <w:rPr>
+          <w:lang w:val="en-US"/>
+        </w:rPr>
+      </w:pPr>
     </w:p>
     <w:sectPr>
       <w:footerReference w:type="default" r:id="rId8"/>
@@ -2213,7 +3417,7 @@
             <w:rPr>
               <w:noProof/>
             </w:rPr>
-            <w:t>3</w:t>
+            <w:t>4</w:t>
           </w:r>
         </w:fldSimple>
       </w:p>
@@ -2368,6 +3572,232 @@
     </w:lvl>
   </w:abstractNum>
   <w:abstractNum w:abstractNumId="1">
+    <w:nsid w:val="3A0F0F0F"/>
+    <w:multiLevelType w:val="hybridMultilevel"/>
+    <w:tmpl w:val="AE3850EE"/>
+    <w:lvl w:ilvl="0" w:tplc="0C070001">
+      <w:start w:val="1"/>
+      <w:numFmt w:val="bullet"/>
+      <w:lvlText w:val=""/>
+      <w:lvlJc w:val="left"/>
+      <w:pPr>
+        <w:ind w:left="720" w:hanging="360"/>
+      </w:pPr>
+      <w:rPr>
+        <w:rFonts w:ascii="Symbol" w:hAnsi="Symbol" w:hint="default"/>
+      </w:rPr>
+    </w:lvl>
+    <w:lvl w:ilvl="1" w:tplc="0C070003" w:tentative="1">
+      <w:start w:val="1"/>
+      <w:numFmt w:val="bullet"/>
+      <w:lvlText w:val="o"/>
+      <w:lvlJc w:val="left"/>
+      <w:pPr>
+        <w:ind w:left="1440" w:hanging="360"/>
+      </w:pPr>
+      <w:rPr>
+        <w:rFonts w:ascii="Courier New" w:hAnsi="Courier New" w:cs="Courier New" w:hint="default"/>
+      </w:rPr>
+    </w:lvl>
+    <w:lvl w:ilvl="2" w:tplc="0C070005" w:tentative="1">
+      <w:start w:val="1"/>
+      <w:numFmt w:val="bullet"/>
+      <w:lvlText w:val=""/>
+      <w:lvlJc w:val="left"/>
+      <w:pPr>
+        <w:ind w:left="2160" w:hanging="360"/>
+      </w:pPr>
+      <w:rPr>
+        <w:rFonts w:ascii="Wingdings" w:hAnsi="Wingdings" w:hint="default"/>
+      </w:rPr>
+    </w:lvl>
+    <w:lvl w:ilvl="3" w:tplc="0C070001" w:tentative="1">
+      <w:start w:val="1"/>
+      <w:numFmt w:val="bullet"/>
+      <w:lvlText w:val=""/>
+      <w:lvlJc w:val="left"/>
+      <w:pPr>
+        <w:ind w:left="2880" w:hanging="360"/>
+      </w:pPr>
+      <w:rPr>
+        <w:rFonts w:ascii="Symbol" w:hAnsi="Symbol" w:hint="default"/>
+      </w:rPr>
+    </w:lvl>
+    <w:lvl w:ilvl="4" w:tplc="0C070003" w:tentative="1">
+      <w:start w:val="1"/>
+      <w:numFmt w:val="bullet"/>
+      <w:lvlText w:val="o"/>
+      <w:lvlJc w:val="left"/>
+      <w:pPr>
+        <w:ind w:left="3600" w:hanging="360"/>
+      </w:pPr>
+      <w:rPr>
+        <w:rFonts w:ascii="Courier New" w:hAnsi="Courier New" w:cs="Courier New" w:hint="default"/>
+      </w:rPr>
+    </w:lvl>
+    <w:lvl w:ilvl="5" w:tplc="0C070005" w:tentative="1">
+      <w:start w:val="1"/>
+      <w:numFmt w:val="bullet"/>
+      <w:lvlText w:val=""/>
+      <w:lvlJc w:val="left"/>
+      <w:pPr>
+        <w:ind w:left="4320" w:hanging="360"/>
+      </w:pPr>
+      <w:rPr>
+        <w:rFonts w:ascii="Wingdings" w:hAnsi="Wingdings" w:hint="default"/>
+      </w:rPr>
+    </w:lvl>
+    <w:lvl w:ilvl="6" w:tplc="0C070001" w:tentative="1">
+      <w:start w:val="1"/>
+      <w:numFmt w:val="bullet"/>
+      <w:lvlText w:val=""/>
+      <w:lvlJc w:val="left"/>
+      <w:pPr>
+        <w:ind w:left="5040" w:hanging="360"/>
+      </w:pPr>
+      <w:rPr>
+        <w:rFonts w:ascii="Symbol" w:hAnsi="Symbol" w:hint="default"/>
+      </w:rPr>
+    </w:lvl>
+    <w:lvl w:ilvl="7" w:tplc="0C070003" w:tentative="1">
+      <w:start w:val="1"/>
+      <w:numFmt w:val="bullet"/>
+      <w:lvlText w:val="o"/>
+      <w:lvlJc w:val="left"/>
+      <w:pPr>
+        <w:ind w:left="5760" w:hanging="360"/>
+      </w:pPr>
+      <w:rPr>
+        <w:rFonts w:ascii="Courier New" w:hAnsi="Courier New" w:cs="Courier New" w:hint="default"/>
+      </w:rPr>
+    </w:lvl>
+    <w:lvl w:ilvl="8" w:tplc="0C070005" w:tentative="1">
+      <w:start w:val="1"/>
+      <w:numFmt w:val="bullet"/>
+      <w:lvlText w:val=""/>
+      <w:lvlJc w:val="left"/>
+      <w:pPr>
+        <w:ind w:left="6480" w:hanging="360"/>
+      </w:pPr>
+      <w:rPr>
+        <w:rFonts w:ascii="Wingdings" w:hAnsi="Wingdings" w:hint="default"/>
+      </w:rPr>
+    </w:lvl>
+  </w:abstractNum>
+  <w:abstractNum w:abstractNumId="2">
+    <w:nsid w:val="3D883CFC"/>
+    <w:multiLevelType w:val="hybridMultilevel"/>
+    <w:tmpl w:val="7C426E22"/>
+    <w:lvl w:ilvl="0" w:tplc="0C070001">
+      <w:start w:val="1"/>
+      <w:numFmt w:val="bullet"/>
+      <w:lvlText w:val=""/>
+      <w:lvlJc w:val="left"/>
+      <w:pPr>
+        <w:ind w:left="720" w:hanging="360"/>
+      </w:pPr>
+      <w:rPr>
+        <w:rFonts w:ascii="Symbol" w:hAnsi="Symbol" w:hint="default"/>
+      </w:rPr>
+    </w:lvl>
+    <w:lvl w:ilvl="1" w:tplc="0C070003" w:tentative="1">
+      <w:start w:val="1"/>
+      <w:numFmt w:val="bullet"/>
+      <w:lvlText w:val="o"/>
+      <w:lvlJc w:val="left"/>
+      <w:pPr>
+        <w:ind w:left="1440" w:hanging="360"/>
+      </w:pPr>
+      <w:rPr>
+        <w:rFonts w:ascii="Courier New" w:hAnsi="Courier New" w:cs="Courier New" w:hint="default"/>
+      </w:rPr>
+    </w:lvl>
+    <w:lvl w:ilvl="2" w:tplc="0C070005" w:tentative="1">
+      <w:start w:val="1"/>
+      <w:numFmt w:val="bullet"/>
+      <w:lvlText w:val=""/>
+      <w:lvlJc w:val="left"/>
+      <w:pPr>
+        <w:ind w:left="2160" w:hanging="360"/>
+      </w:pPr>
+      <w:rPr>
+        <w:rFonts w:ascii="Wingdings" w:hAnsi="Wingdings" w:hint="default"/>
+      </w:rPr>
+    </w:lvl>
+    <w:lvl w:ilvl="3" w:tplc="0C070001" w:tentative="1">
+      <w:start w:val="1"/>
+      <w:numFmt w:val="bullet"/>
+      <w:lvlText w:val=""/>
+      <w:lvlJc w:val="left"/>
+      <w:pPr>
+        <w:ind w:left="2880" w:hanging="360"/>
+      </w:pPr>
+      <w:rPr>
+        <w:rFonts w:ascii="Symbol" w:hAnsi="Symbol" w:hint="default"/>
+      </w:rPr>
+    </w:lvl>
+    <w:lvl w:ilvl="4" w:tplc="0C070003" w:tentative="1">
+      <w:start w:val="1"/>
+      <w:numFmt w:val="bullet"/>
+      <w:lvlText w:val="o"/>
+      <w:lvlJc w:val="left"/>
+      <w:pPr>
+        <w:ind w:left="3600" w:hanging="360"/>
+      </w:pPr>
+      <w:rPr>
+        <w:rFonts w:ascii="Courier New" w:hAnsi="Courier New" w:cs="Courier New" w:hint="default"/>
+      </w:rPr>
+    </w:lvl>
+    <w:lvl w:ilvl="5" w:tplc="0C070005" w:tentative="1">
+      <w:start w:val="1"/>
+      <w:numFmt w:val="bullet"/>
+      <w:lvlText w:val=""/>
+      <w:lvlJc w:val="left"/>
+      <w:pPr>
+        <w:ind w:left="4320" w:hanging="360"/>
+      </w:pPr>
+      <w:rPr>
+        <w:rFonts w:ascii="Wingdings" w:hAnsi="Wingdings" w:hint="default"/>
+      </w:rPr>
+    </w:lvl>
+    <w:lvl w:ilvl="6" w:tplc="0C070001" w:tentative="1">
+      <w:start w:val="1"/>
+      <w:numFmt w:val="bullet"/>
+      <w:lvlText w:val=""/>
+      <w:lvlJc w:val="left"/>
+      <w:pPr>
+        <w:ind w:left="5040" w:hanging="360"/>
+      </w:pPr>
+      <w:rPr>
+        <w:rFonts w:ascii="Symbol" w:hAnsi="Symbol" w:hint="default"/>
+      </w:rPr>
+    </w:lvl>
+    <w:lvl w:ilvl="7" w:tplc="0C070003" w:tentative="1">
+      <w:start w:val="1"/>
+      <w:numFmt w:val="bullet"/>
+      <w:lvlText w:val="o"/>
+      <w:lvlJc w:val="left"/>
+      <w:pPr>
+        <w:ind w:left="5760" w:hanging="360"/>
+      </w:pPr>
+      <w:rPr>
+        <w:rFonts w:ascii="Courier New" w:hAnsi="Courier New" w:cs="Courier New" w:hint="default"/>
+      </w:rPr>
+    </w:lvl>
+    <w:lvl w:ilvl="8" w:tplc="0C070005" w:tentative="1">
+      <w:start w:val="1"/>
+      <w:numFmt w:val="bullet"/>
+      <w:lvlText w:val=""/>
+      <w:lvlJc w:val="left"/>
+      <w:pPr>
+        <w:ind w:left="6480" w:hanging="360"/>
+      </w:pPr>
+      <w:rPr>
+        <w:rFonts w:ascii="Wingdings" w:hAnsi="Wingdings" w:hint="default"/>
+      </w:rPr>
+    </w:lvl>
+  </w:abstractNum>
+  <w:abstractNum w:abstractNumId="3">
     <w:nsid w:val="51463F0F"/>
     <w:multiLevelType w:val="hybridMultilevel"/>
     <w:tmpl w:val="DC66CB1C"/>
@@ -2480,7 +3910,7 @@
       </w:rPr>
     </w:lvl>
   </w:abstractNum>
-  <w:abstractNum w:abstractNumId="2">
+  <w:abstractNum w:abstractNumId="4">
     <w:nsid w:val="56775B4B"/>
     <w:multiLevelType w:val="hybridMultilevel"/>
     <w:tmpl w:val="2EB4069E"/>
@@ -2593,7 +4023,120 @@
       </w:rPr>
     </w:lvl>
   </w:abstractNum>
-  <w:abstractNum w:abstractNumId="3">
+  <w:abstractNum w:abstractNumId="5">
+    <w:nsid w:val="707C0D18"/>
+    <w:multiLevelType w:val="hybridMultilevel"/>
+    <w:tmpl w:val="1AA48160"/>
+    <w:lvl w:ilvl="0" w:tplc="0C070001">
+      <w:start w:val="1"/>
+      <w:numFmt w:val="bullet"/>
+      <w:lvlText w:val=""/>
+      <w:lvlJc w:val="left"/>
+      <w:pPr>
+        <w:ind w:left="720" w:hanging="360"/>
+      </w:pPr>
+      <w:rPr>
+        <w:rFonts w:ascii="Symbol" w:hAnsi="Symbol" w:hint="default"/>
+      </w:rPr>
+    </w:lvl>
+    <w:lvl w:ilvl="1" w:tplc="0C070003" w:tentative="1">
+      <w:start w:val="1"/>
+      <w:numFmt w:val="bullet"/>
+      <w:lvlText w:val="o"/>
+      <w:lvlJc w:val="left"/>
+      <w:pPr>
+        <w:ind w:left="1440" w:hanging="360"/>
+      </w:pPr>
+      <w:rPr>
+        <w:rFonts w:ascii="Courier New" w:hAnsi="Courier New" w:cs="Courier New" w:hint="default"/>
+      </w:rPr>
+    </w:lvl>
+    <w:lvl w:ilvl="2" w:tplc="0C070005" w:tentative="1">
+      <w:start w:val="1"/>
+      <w:numFmt w:val="bullet"/>
+      <w:lvlText w:val=""/>
+      <w:lvlJc w:val="left"/>
+      <w:pPr>
+        <w:ind w:left="2160" w:hanging="360"/>
+      </w:pPr>
+      <w:rPr>
+        <w:rFonts w:ascii="Wingdings" w:hAnsi="Wingdings" w:hint="default"/>
+      </w:rPr>
+    </w:lvl>
+    <w:lvl w:ilvl="3" w:tplc="0C070001" w:tentative="1">
+      <w:start w:val="1"/>
+      <w:numFmt w:val="bullet"/>
+      <w:lvlText w:val=""/>
+      <w:lvlJc w:val="left"/>
+      <w:pPr>
+        <w:ind w:left="2880" w:hanging="360"/>
+      </w:pPr>
+      <w:rPr>
+        <w:rFonts w:ascii="Symbol" w:hAnsi="Symbol" w:hint="default"/>
+      </w:rPr>
+    </w:lvl>
+    <w:lvl w:ilvl="4" w:tplc="0C070003" w:tentative="1">
+      <w:start w:val="1"/>
+      <w:numFmt w:val="bullet"/>
+      <w:lvlText w:val="o"/>
+      <w:lvlJc w:val="left"/>
+      <w:pPr>
+        <w:ind w:left="3600" w:hanging="360"/>
+      </w:pPr>
+      <w:rPr>
+        <w:rFonts w:ascii="Courier New" w:hAnsi="Courier New" w:cs="Courier New" w:hint="default"/>
+      </w:rPr>
+    </w:lvl>
+    <w:lvl w:ilvl="5" w:tplc="0C070005" w:tentative="1">
+      <w:start w:val="1"/>
+      <w:numFmt w:val="bullet"/>
+      <w:lvlText w:val=""/>
+      <w:lvlJc w:val="left"/>
+      <w:pPr>
+        <w:ind w:left="4320" w:hanging="360"/>
+      </w:pPr>
+      <w:rPr>
+        <w:rFonts w:ascii="Wingdings" w:hAnsi="Wingdings" w:hint="default"/>
+      </w:rPr>
+    </w:lvl>
+    <w:lvl w:ilvl="6" w:tplc="0C070001" w:tentative="1">
+      <w:start w:val="1"/>
+      <w:numFmt w:val="bullet"/>
+      <w:lvlText w:val=""/>
+      <w:lvlJc w:val="left"/>
+      <w:pPr>
+        <w:ind w:left="5040" w:hanging="360"/>
+      </w:pPr>
+      <w:rPr>
+        <w:rFonts w:ascii="Symbol" w:hAnsi="Symbol" w:hint="default"/>
+      </w:rPr>
+    </w:lvl>
+    <w:lvl w:ilvl="7" w:tplc="0C070003" w:tentative="1">
+      <w:start w:val="1"/>
+      <w:numFmt w:val="bullet"/>
+      <w:lvlText w:val="o"/>
+      <w:lvlJc w:val="left"/>
+      <w:pPr>
+        <w:ind w:left="5760" w:hanging="360"/>
+      </w:pPr>
+      <w:rPr>
+        <w:rFonts w:ascii="Courier New" w:hAnsi="Courier New" w:cs="Courier New" w:hint="default"/>
+      </w:rPr>
+    </w:lvl>
+    <w:lvl w:ilvl="8" w:tplc="0C070005" w:tentative="1">
+      <w:start w:val="1"/>
+      <w:numFmt w:val="bullet"/>
+      <w:lvlText w:val=""/>
+      <w:lvlJc w:val="left"/>
+      <w:pPr>
+        <w:ind w:left="6480" w:hanging="360"/>
+      </w:pPr>
+      <w:rPr>
+        <w:rFonts w:ascii="Wingdings" w:hAnsi="Wingdings" w:hint="default"/>
+      </w:rPr>
+    </w:lvl>
+  </w:abstractNum>
+  <w:abstractNum w:abstractNumId="6">
     <w:nsid w:val="72156966"/>
     <w:multiLevelType w:val="hybridMultilevel"/>
     <w:tmpl w:val="58AADD5C"/>
@@ -2706,7 +4249,7 @@
       </w:rPr>
     </w:lvl>
   </w:abstractNum>
-  <w:abstractNum w:abstractNumId="4">
+  <w:abstractNum w:abstractNumId="7">
     <w:nsid w:val="7A515155"/>
     <w:multiLevelType w:val="hybridMultilevel"/>
     <w:tmpl w:val="DE8AD78E"/>
@@ -2819,7 +4362,7 @@
       </w:rPr>
     </w:lvl>
   </w:abstractNum>
-  <w:abstractNum w:abstractNumId="5">
+  <w:abstractNum w:abstractNumId="8">
     <w:nsid w:val="7D433870"/>
     <w:multiLevelType w:val="hybridMultilevel"/>
     <w:tmpl w:val="A1A81D8E"/>
@@ -2933,22 +4476,31 @@
     </w:lvl>
   </w:abstractNum>
   <w:num w:numId="1">
-    <w:abstractNumId w:val="3"/>
+    <w:abstractNumId w:val="6"/>
   </w:num>
   <w:num w:numId="2">
+    <w:abstractNumId w:val="7"/>
+  </w:num>
+  <w:num w:numId="3">
     <w:abstractNumId w:val="4"/>
   </w:num>
-  <w:num w:numId="3">
-    <w:abstractNumId w:val="2"/>
-  </w:num>
   <w:num w:numId="4">
-    <w:abstractNumId w:val="1"/>
+    <w:abstractNumId w:val="3"/>
   </w:num>
   <w:num w:numId="5">
     <w:abstractNumId w:val="0"/>
   </w:num>
   <w:num w:numId="6">
+    <w:abstractNumId w:val="8"/>
+  </w:num>
+  <w:num w:numId="7">
+    <w:abstractNumId w:val="2"/>
+  </w:num>
+  <w:num w:numId="8">
     <w:abstractNumId w:val="5"/>
+  </w:num>
+  <w:num w:numId="9">
+    <w:abstractNumId w:val="1"/>
   </w:num>
 </w:numbering>
 </file>
@@ -3248,7 +4800,6 @@
     <w:basedOn w:val="Heading1"/>
     <w:next w:val="Normal"/>
     <w:uiPriority w:val="39"/>
-    <w:semiHidden/>
     <w:unhideWhenUsed/>
     <w:qFormat/>
     <w:rsid w:val="00963BBB"/>
@@ -3396,6 +4947,341 @@
     <w:link w:val="Footer"/>
     <w:uiPriority w:val="99"/>
     <w:rsid w:val="003363F7"/>
+  </w:style>
+  <w:style w:type="table" w:styleId="TableGrid">
+    <w:name w:val="Table Grid"/>
+    <w:basedOn w:val="TableNormal"/>
+    <w:uiPriority w:val="59"/>
+    <w:rsid w:val="004816B8"/>
+    <w:pPr>
+      <w:spacing w:after="0" w:line="240" w:lineRule="auto"/>
+    </w:pPr>
+    <w:tblPr>
+      <w:tblInd w:w="0" w:type="dxa"/>
+      <w:tblBorders>
+        <w:top w:val="single" w:sz="4" w:space="0" w:color="auto"/>
+        <w:left w:val="single" w:sz="4" w:space="0" w:color="auto"/>
+        <w:bottom w:val="single" w:sz="4" w:space="0" w:color="auto"/>
+        <w:right w:val="single" w:sz="4" w:space="0" w:color="auto"/>
+        <w:insideH w:val="single" w:sz="4" w:space="0" w:color="auto"/>
+        <w:insideV w:val="single" w:sz="4" w:space="0" w:color="auto"/>
+      </w:tblBorders>
+      <w:tblCellMar>
+        <w:top w:w="0" w:type="dxa"/>
+        <w:left w:w="108" w:type="dxa"/>
+        <w:bottom w:w="0" w:type="dxa"/>
+        <w:right w:w="108" w:type="dxa"/>
+      </w:tblCellMar>
+    </w:tblPr>
+  </w:style>
+  <w:style w:type="table" w:styleId="LightShading-Accent1">
+    <w:name w:val="Light Shading Accent 1"/>
+    <w:basedOn w:val="TableNormal"/>
+    <w:uiPriority w:val="60"/>
+    <w:rsid w:val="00B57628"/>
+    <w:pPr>
+      <w:spacing w:after="0" w:line="240" w:lineRule="auto"/>
+    </w:pPr>
+    <w:rPr>
+      <w:color w:val="365F91" w:themeColor="accent1" w:themeShade="BF"/>
+    </w:rPr>
+    <w:tblPr>
+      <w:tblStyleRowBandSize w:val="1"/>
+      <w:tblStyleColBandSize w:val="1"/>
+      <w:tblInd w:w="0" w:type="dxa"/>
+      <w:tblBorders>
+        <w:top w:val="single" w:sz="8" w:space="0" w:color="4F81BD" w:themeColor="accent1"/>
+        <w:bottom w:val="single" w:sz="8" w:space="0" w:color="4F81BD" w:themeColor="accent1"/>
+      </w:tblBorders>
+      <w:tblCellMar>
+        <w:top w:w="0" w:type="dxa"/>
+        <w:left w:w="108" w:type="dxa"/>
+        <w:bottom w:w="0" w:type="dxa"/>
+        <w:right w:w="108" w:type="dxa"/>
+      </w:tblCellMar>
+    </w:tblPr>
+    <w:tblStylePr w:type="firstRow">
+      <w:pPr>
+        <w:spacing w:before="0" w:after="0" w:line="240" w:lineRule="auto"/>
+      </w:pPr>
+      <w:rPr>
+        <w:b/>
+        <w:bCs/>
+      </w:rPr>
+      <w:tblPr/>
+      <w:tcPr>
+        <w:tcBorders>
+          <w:top w:val="single" w:sz="8" w:space="0" w:color="4F81BD" w:themeColor="accent1"/>
+          <w:left w:val="nil"/>
+          <w:bottom w:val="single" w:sz="8" w:space="0" w:color="4F81BD" w:themeColor="accent1"/>
+          <w:right w:val="nil"/>
+          <w:insideH w:val="nil"/>
+          <w:insideV w:val="nil"/>
+        </w:tcBorders>
+      </w:tcPr>
+    </w:tblStylePr>
+    <w:tblStylePr w:type="lastRow">
+      <w:pPr>
+        <w:spacing w:before="0" w:after="0" w:line="240" w:lineRule="auto"/>
+      </w:pPr>
+      <w:rPr>
+        <w:b/>
+        <w:bCs/>
+      </w:rPr>
+      <w:tblPr/>
+      <w:tcPr>
+        <w:tcBorders>
+          <w:top w:val="single" w:sz="8" w:space="0" w:color="4F81BD" w:themeColor="accent1"/>
+          <w:left w:val="nil"/>
+          <w:bottom w:val="single" w:sz="8" w:space="0" w:color="4F81BD" w:themeColor="accent1"/>
+          <w:right w:val="nil"/>
+          <w:insideH w:val="nil"/>
+          <w:insideV w:val="nil"/>
+        </w:tcBorders>
+      </w:tcPr>
+    </w:tblStylePr>
+    <w:tblStylePr w:type="firstCol">
+      <w:rPr>
+        <w:b/>
+        <w:bCs/>
+      </w:rPr>
+    </w:tblStylePr>
+    <w:tblStylePr w:type="lastCol">
+      <w:rPr>
+        <w:b/>
+        <w:bCs/>
+      </w:rPr>
+    </w:tblStylePr>
+    <w:tblStylePr w:type="band1Vert">
+      <w:tblPr/>
+      <w:tcPr>
+        <w:tcBorders>
+          <w:left w:val="nil"/>
+          <w:right w:val="nil"/>
+          <w:insideH w:val="nil"/>
+          <w:insideV w:val="nil"/>
+        </w:tcBorders>
+        <w:shd w:val="clear" w:color="auto" w:fill="D3DFEE" w:themeFill="accent1" w:themeFillTint="3F"/>
+      </w:tcPr>
+    </w:tblStylePr>
+    <w:tblStylePr w:type="band1Horz">
+      <w:tblPr/>
+      <w:tcPr>
+        <w:tcBorders>
+          <w:left w:val="nil"/>
+          <w:right w:val="nil"/>
+          <w:insideH w:val="nil"/>
+          <w:insideV w:val="nil"/>
+        </w:tcBorders>
+        <w:shd w:val="clear" w:color="auto" w:fill="D3DFEE" w:themeFill="accent1" w:themeFillTint="3F"/>
+      </w:tcPr>
+    </w:tblStylePr>
+  </w:style>
+  <w:style w:type="table" w:styleId="LightShading-Accent5">
+    <w:name w:val="Light Shading Accent 5"/>
+    <w:basedOn w:val="TableNormal"/>
+    <w:uiPriority w:val="60"/>
+    <w:rsid w:val="00B57628"/>
+    <w:pPr>
+      <w:spacing w:after="0" w:line="240" w:lineRule="auto"/>
+    </w:pPr>
+    <w:rPr>
+      <w:color w:val="31849B" w:themeColor="accent5" w:themeShade="BF"/>
+    </w:rPr>
+    <w:tblPr>
+      <w:tblStyleRowBandSize w:val="1"/>
+      <w:tblStyleColBandSize w:val="1"/>
+      <w:tblInd w:w="0" w:type="dxa"/>
+      <w:tblBorders>
+        <w:top w:val="single" w:sz="8" w:space="0" w:color="4BACC6" w:themeColor="accent5"/>
+        <w:bottom w:val="single" w:sz="8" w:space="0" w:color="4BACC6" w:themeColor="accent5"/>
+      </w:tblBorders>
+      <w:tblCellMar>
+        <w:top w:w="0" w:type="dxa"/>
+        <w:left w:w="108" w:type="dxa"/>
+        <w:bottom w:w="0" w:type="dxa"/>
+        <w:right w:w="108" w:type="dxa"/>
+      </w:tblCellMar>
+    </w:tblPr>
+    <w:tblStylePr w:type="firstRow">
+      <w:pPr>
+        <w:spacing w:before="0" w:after="0" w:line="240" w:lineRule="auto"/>
+      </w:pPr>
+      <w:rPr>
+        <w:b/>
+        <w:bCs/>
+      </w:rPr>
+      <w:tblPr/>
+      <w:tcPr>
+        <w:tcBorders>
+          <w:top w:val="single" w:sz="8" w:space="0" w:color="4BACC6" w:themeColor="accent5"/>
+          <w:left w:val="nil"/>
+          <w:bottom w:val="single" w:sz="8" w:space="0" w:color="4BACC6" w:themeColor="accent5"/>
+          <w:right w:val="nil"/>
+          <w:insideH w:val="nil"/>
+          <w:insideV w:val="nil"/>
+        </w:tcBorders>
+      </w:tcPr>
+    </w:tblStylePr>
+    <w:tblStylePr w:type="lastRow">
+      <w:pPr>
+        <w:spacing w:before="0" w:after="0" w:line="240" w:lineRule="auto"/>
+      </w:pPr>
+      <w:rPr>
+        <w:b/>
+        <w:bCs/>
+      </w:rPr>
+      <w:tblPr/>
+      <w:tcPr>
+        <w:tcBorders>
+          <w:top w:val="single" w:sz="8" w:space="0" w:color="4BACC6" w:themeColor="accent5"/>
+          <w:left w:val="nil"/>
+          <w:bottom w:val="single" w:sz="8" w:space="0" w:color="4BACC6" w:themeColor="accent5"/>
+          <w:right w:val="nil"/>
+          <w:insideH w:val="nil"/>
+          <w:insideV w:val="nil"/>
+        </w:tcBorders>
+      </w:tcPr>
+    </w:tblStylePr>
+    <w:tblStylePr w:type="firstCol">
+      <w:rPr>
+        <w:b/>
+        <w:bCs/>
+      </w:rPr>
+    </w:tblStylePr>
+    <w:tblStylePr w:type="lastCol">
+      <w:rPr>
+        <w:b/>
+        <w:bCs/>
+      </w:rPr>
+    </w:tblStylePr>
+    <w:tblStylePr w:type="band1Vert">
+      <w:tblPr/>
+      <w:tcPr>
+        <w:tcBorders>
+          <w:left w:val="nil"/>
+          <w:right w:val="nil"/>
+          <w:insideH w:val="nil"/>
+          <w:insideV w:val="nil"/>
+        </w:tcBorders>
+        <w:shd w:val="clear" w:color="auto" w:fill="D2EAF1" w:themeFill="accent5" w:themeFillTint="3F"/>
+      </w:tcPr>
+    </w:tblStylePr>
+    <w:tblStylePr w:type="band1Horz">
+      <w:tblPr/>
+      <w:tcPr>
+        <w:tcBorders>
+          <w:left w:val="nil"/>
+          <w:right w:val="nil"/>
+          <w:insideH w:val="nil"/>
+          <w:insideV w:val="nil"/>
+        </w:tcBorders>
+        <w:shd w:val="clear" w:color="auto" w:fill="D2EAF1" w:themeFill="accent5" w:themeFillTint="3F"/>
+      </w:tcPr>
+    </w:tblStylePr>
+  </w:style>
+  <w:style w:type="table" w:styleId="LightShading">
+    <w:name w:val="Light Shading"/>
+    <w:basedOn w:val="TableNormal"/>
+    <w:uiPriority w:val="60"/>
+    <w:rsid w:val="00B57628"/>
+    <w:pPr>
+      <w:spacing w:after="0" w:line="240" w:lineRule="auto"/>
+    </w:pPr>
+    <w:rPr>
+      <w:color w:val="000000" w:themeColor="text1" w:themeShade="BF"/>
+    </w:rPr>
+    <w:tblPr>
+      <w:tblStyleRowBandSize w:val="1"/>
+      <w:tblStyleColBandSize w:val="1"/>
+      <w:tblInd w:w="0" w:type="dxa"/>
+      <w:tblBorders>
+        <w:top w:val="single" w:sz="8" w:space="0" w:color="000000" w:themeColor="text1"/>
+        <w:bottom w:val="single" w:sz="8" w:space="0" w:color="000000" w:themeColor="text1"/>
+      </w:tblBorders>
+      <w:tblCellMar>
+        <w:top w:w="0" w:type="dxa"/>
+        <w:left w:w="108" w:type="dxa"/>
+        <w:bottom w:w="0" w:type="dxa"/>
+        <w:right w:w="108" w:type="dxa"/>
+      </w:tblCellMar>
+    </w:tblPr>
+    <w:tblStylePr w:type="firstRow">
+      <w:pPr>
+        <w:spacing w:before="0" w:after="0" w:line="240" w:lineRule="auto"/>
+      </w:pPr>
+      <w:rPr>
+        <w:b/>
+        <w:bCs/>
+      </w:rPr>
+      <w:tblPr/>
+      <w:tcPr>
+        <w:tcBorders>
+          <w:top w:val="single" w:sz="8" w:space="0" w:color="000000" w:themeColor="text1"/>
+          <w:left w:val="nil"/>
+          <w:bottom w:val="single" w:sz="8" w:space="0" w:color="000000" w:themeColor="text1"/>
+          <w:right w:val="nil"/>
+          <w:insideH w:val="nil"/>
+          <w:insideV w:val="nil"/>
+        </w:tcBorders>
+      </w:tcPr>
+    </w:tblStylePr>
+    <w:tblStylePr w:type="lastRow">
+      <w:pPr>
+        <w:spacing w:before="0" w:after="0" w:line="240" w:lineRule="auto"/>
+      </w:pPr>
+      <w:rPr>
+        <w:b/>
+        <w:bCs/>
+      </w:rPr>
+      <w:tblPr/>
+      <w:tcPr>
+        <w:tcBorders>
+          <w:top w:val="single" w:sz="8" w:space="0" w:color="000000" w:themeColor="text1"/>
+          <w:left w:val="nil"/>
+          <w:bottom w:val="single" w:sz="8" w:space="0" w:color="000000" w:themeColor="text1"/>
+          <w:right w:val="nil"/>
+          <w:insideH w:val="nil"/>
+          <w:insideV w:val="nil"/>
+        </w:tcBorders>
+      </w:tcPr>
+    </w:tblStylePr>
+    <w:tblStylePr w:type="firstCol">
+      <w:rPr>
+        <w:b/>
+        <w:bCs/>
+      </w:rPr>
+    </w:tblStylePr>
+    <w:tblStylePr w:type="lastCol">
+      <w:rPr>
+        <w:b/>
+        <w:bCs/>
+      </w:rPr>
+    </w:tblStylePr>
+    <w:tblStylePr w:type="band1Vert">
+      <w:tblPr/>
+      <w:tcPr>
+        <w:tcBorders>
+          <w:left w:val="nil"/>
+          <w:right w:val="nil"/>
+          <w:insideH w:val="nil"/>
+          <w:insideV w:val="nil"/>
+        </w:tcBorders>
+        <w:shd w:val="clear" w:color="auto" w:fill="C0C0C0" w:themeFill="text1" w:themeFillTint="3F"/>
+      </w:tcPr>
+    </w:tblStylePr>
+    <w:tblStylePr w:type="band1Horz">
+      <w:tblPr/>
+      <w:tcPr>
+        <w:tcBorders>
+          <w:left w:val="nil"/>
+          <w:right w:val="nil"/>
+          <w:insideH w:val="nil"/>
+          <w:insideV w:val="nil"/>
+        </w:tcBorders>
+        <w:shd w:val="clear" w:color="auto" w:fill="C0C0C0" w:themeFill="text1" w:themeFillTint="3F"/>
+      </w:tcPr>
+    </w:tblStylePr>
   </w:style>
 </w:styles>
 </file>
@@ -3688,7 +5574,7 @@
 </file>
 
 <file path=customXml/itemProps1.xml><?xml version="1.0" encoding="utf-8"?>
-<ds:datastoreItem xmlns:ds="http://schemas.openxmlformats.org/officeDocument/2006/customXml" ds:itemID="{5097E55A-5D24-4EF2-8AC3-196FC5CD2D6D}">
+<ds:datastoreItem xmlns:ds="http://schemas.openxmlformats.org/officeDocument/2006/customXml" ds:itemID="{ADEFF890-D782-4C17-801C-3D47CEDD1F6B}">
   <ds:schemaRefs>
     <ds:schemaRef ds:uri="http://schemas.openxmlformats.org/officeDocument/2006/bibliography"/>
   </ds:schemaRefs>

</xml_diff>